<commit_message>
day 7 slider update and onload function update
</commit_message>
<xml_diff>
--- a/day7/day7.docx
+++ b/day7/day7.docx
@@ -189,7 +189,23 @@
           <w:sz w:val="30"/>
           <w:szCs w:val="30"/>
         </w:rPr>
-        <w:t>Try to write your name on the small window document using document.write (what is the problem).</w:t>
+        <w:t xml:space="preserve">Try to write your name on the small window document using </w:t>
+      </w:r>
+      <w:proofErr w:type="spellStart"/>
+      <w:r>
+        <w:rPr>
+          <w:sz w:val="30"/>
+          <w:szCs w:val="30"/>
+        </w:rPr>
+        <w:t>document.write</w:t>
+      </w:r>
+      <w:proofErr w:type="spellEnd"/>
+      <w:r>
+        <w:rPr>
+          <w:sz w:val="30"/>
+          <w:szCs w:val="30"/>
+        </w:rPr>
+        <w:t xml:space="preserve"> (what is the problem).</w:t>
       </w:r>
     </w:p>
     <w:p>
@@ -216,7 +232,39 @@
           <w:sz w:val="30"/>
           <w:szCs w:val="30"/>
         </w:rPr>
-        <w:t>, but if I add a new js file and do document.write it will append my name in the bottom of the new window page</w:t>
+        <w:t xml:space="preserve">, but if I add a new </w:t>
+      </w:r>
+      <w:proofErr w:type="spellStart"/>
+      <w:r>
+        <w:rPr>
+          <w:sz w:val="30"/>
+          <w:szCs w:val="30"/>
+        </w:rPr>
+        <w:t>js</w:t>
+      </w:r>
+      <w:proofErr w:type="spellEnd"/>
+      <w:r>
+        <w:rPr>
+          <w:sz w:val="30"/>
+          <w:szCs w:val="30"/>
+        </w:rPr>
+        <w:t xml:space="preserve"> file and do </w:t>
+      </w:r>
+      <w:proofErr w:type="spellStart"/>
+      <w:r>
+        <w:rPr>
+          <w:sz w:val="30"/>
+          <w:szCs w:val="30"/>
+        </w:rPr>
+        <w:t>document.write</w:t>
+      </w:r>
+      <w:proofErr w:type="spellEnd"/>
+      <w:r>
+        <w:rPr>
+          <w:sz w:val="30"/>
+          <w:szCs w:val="30"/>
+        </w:rPr>
+        <w:t xml:space="preserve"> it will append my name in the bottom of the new window page</w:t>
       </w:r>
     </w:p>
     <w:p>
@@ -344,6 +392,7 @@
         <w:rPr>
           <w:b/>
           <w:bCs/>
+          <w:noProof/>
           <w:sz w:val="30"/>
           <w:szCs w:val="30"/>
         </w:rPr>
@@ -405,7 +454,27 @@
           <w:sz w:val="30"/>
           <w:szCs w:val="30"/>
         </w:rPr>
-        <w:t>It did not want to append the div in the body of newWindow but it append the text with the div element.</w:t>
+        <w:t xml:space="preserve">It did not want to append the div in the body of </w:t>
+      </w:r>
+      <w:proofErr w:type="spellStart"/>
+      <w:r>
+        <w:rPr>
+          <w:b/>
+          <w:bCs/>
+          <w:sz w:val="30"/>
+          <w:szCs w:val="30"/>
+        </w:rPr>
+        <w:t>newWindow</w:t>
+      </w:r>
+      <w:proofErr w:type="spellEnd"/>
+      <w:r>
+        <w:rPr>
+          <w:b/>
+          <w:bCs/>
+          <w:sz w:val="30"/>
+          <w:szCs w:val="30"/>
+        </w:rPr>
+        <w:t xml:space="preserve"> but it append the text with the div element.</w:t>
       </w:r>
     </w:p>
     <w:p>
@@ -435,6 +504,93 @@
           <w:szCs w:val="30"/>
         </w:rPr>
         <w:lastRenderedPageBreak/>
+        <w:drawing>
+          <wp:inline distT="0" distB="0" distL="0" distR="0" wp14:anchorId="0B4491DF" wp14:editId="7B8D2C7F">
+            <wp:extent cx="5943600" cy="2251710"/>
+            <wp:effectExtent l="0" t="0" r="0" b="0"/>
+            <wp:docPr id="1290986077" name="Picture 1"/>
+            <wp:cNvGraphicFramePr>
+              <a:graphicFrameLocks xmlns:a="http://schemas.openxmlformats.org/drawingml/2006/main" noChangeAspect="1"/>
+            </wp:cNvGraphicFramePr>
+            <a:graphic xmlns:a="http://schemas.openxmlformats.org/drawingml/2006/main">
+              <a:graphicData uri="http://schemas.openxmlformats.org/drawingml/2006/picture">
+                <pic:pic xmlns:pic="http://schemas.openxmlformats.org/drawingml/2006/picture">
+                  <pic:nvPicPr>
+                    <pic:cNvPr id="1290986077" name=""/>
+                    <pic:cNvPicPr/>
+                  </pic:nvPicPr>
+                  <pic:blipFill>
+                    <a:blip r:embed="rId10"/>
+                    <a:stretch>
+                      <a:fillRect/>
+                    </a:stretch>
+                  </pic:blipFill>
+                  <pic:spPr>
+                    <a:xfrm>
+                      <a:off x="0" y="0"/>
+                      <a:ext cx="5943600" cy="2251710"/>
+                    </a:xfrm>
+                    <a:prstGeom prst="rect">
+                      <a:avLst/>
+                    </a:prstGeom>
+                  </pic:spPr>
+                </pic:pic>
+              </a:graphicData>
+            </a:graphic>
+          </wp:inline>
+        </w:drawing>
+      </w:r>
+    </w:p>
+    <w:p>
+      <w:pPr>
+        <w:pStyle w:val="ListParagraph"/>
+        <w:numPr>
+          <w:ilvl w:val="0"/>
+          <w:numId w:val="1"/>
+        </w:numPr>
+        <w:rPr>
+          <w:b/>
+          <w:bCs/>
+          <w:sz w:val="30"/>
+          <w:szCs w:val="30"/>
+        </w:rPr>
+      </w:pPr>
+      <w:r>
+        <w:rPr>
+          <w:b/>
+          <w:bCs/>
+          <w:sz w:val="30"/>
+          <w:szCs w:val="30"/>
+        </w:rPr>
+        <w:t>The instructor tell me about the solution so I modify it using onload function and it operate successfully.</w:t>
+      </w:r>
+    </w:p>
+    <w:p>
+      <w:pPr>
+        <w:rPr>
+          <w:b/>
+          <w:bCs/>
+          <w:sz w:val="30"/>
+          <w:szCs w:val="30"/>
+        </w:rPr>
+      </w:pPr>
+    </w:p>
+    <w:p>
+      <w:pPr>
+        <w:rPr>
+          <w:b/>
+          <w:bCs/>
+          <w:sz w:val="30"/>
+          <w:szCs w:val="30"/>
+        </w:rPr>
+      </w:pPr>
+      <w:r>
+        <w:rPr>
+          <w:b/>
+          <w:bCs/>
+          <w:sz w:val="30"/>
+          <w:szCs w:val="30"/>
+        </w:rPr>
         <w:t xml:space="preserve">Q2 a. </w:t>
       </w:r>
       <w:r>
@@ -478,6 +634,7 @@
         <w:rPr>
           <w:b/>
           <w:bCs/>
+          <w:noProof/>
           <w:sz w:val="30"/>
           <w:szCs w:val="30"/>
         </w:rPr>
@@ -497,7 +654,7 @@
                     <pic:cNvPicPr/>
                   </pic:nvPicPr>
                   <pic:blipFill>
-                    <a:blip r:embed="rId10"/>
+                    <a:blip r:embed="rId11"/>
                     <a:stretch>
                       <a:fillRect/>
                     </a:stretch>
@@ -527,13 +684,64 @@
           <w:szCs w:val="30"/>
         </w:rPr>
       </w:pPr>
-      <w:r>
-        <w:rPr>
-          <w:b/>
-          <w:bCs/>
-          <w:sz w:val="30"/>
-          <w:szCs w:val="30"/>
-        </w:rPr>
+    </w:p>
+    <w:p>
+      <w:pPr>
+        <w:rPr>
+          <w:b/>
+          <w:bCs/>
+          <w:sz w:val="30"/>
+          <w:szCs w:val="30"/>
+        </w:rPr>
+      </w:pPr>
+    </w:p>
+    <w:p>
+      <w:pPr>
+        <w:rPr>
+          <w:b/>
+          <w:bCs/>
+          <w:sz w:val="30"/>
+          <w:szCs w:val="30"/>
+        </w:rPr>
+      </w:pPr>
+    </w:p>
+    <w:p>
+      <w:pPr>
+        <w:rPr>
+          <w:b/>
+          <w:bCs/>
+          <w:sz w:val="30"/>
+          <w:szCs w:val="30"/>
+        </w:rPr>
+      </w:pPr>
+    </w:p>
+    <w:p>
+      <w:pPr>
+        <w:rPr>
+          <w:b/>
+          <w:bCs/>
+          <w:sz w:val="30"/>
+          <w:szCs w:val="30"/>
+        </w:rPr>
+      </w:pPr>
+    </w:p>
+    <w:p>
+      <w:pPr>
+        <w:rPr>
+          <w:b/>
+          <w:bCs/>
+          <w:sz w:val="30"/>
+          <w:szCs w:val="30"/>
+        </w:rPr>
+      </w:pPr>
+      <w:r>
+        <w:rPr>
+          <w:b/>
+          <w:bCs/>
+          <w:sz w:val="30"/>
+          <w:szCs w:val="30"/>
+        </w:rPr>
+        <w:lastRenderedPageBreak/>
         <w:t xml:space="preserve">Q2.b </w:t>
       </w:r>
       <w:r>
@@ -559,6 +767,7 @@
         <w:rPr>
           <w:b/>
           <w:bCs/>
+          <w:noProof/>
           <w:sz w:val="30"/>
           <w:szCs w:val="30"/>
         </w:rPr>
@@ -578,7 +787,7 @@
                     <pic:cNvPicPr/>
                   </pic:nvPicPr>
                   <pic:blipFill>
-                    <a:blip r:embed="rId11"/>
+                    <a:blip r:embed="rId12"/>
                     <a:stretch>
                       <a:fillRect/>
                     </a:stretch>
@@ -641,6 +850,7 @@
         <w:rPr>
           <w:b/>
           <w:bCs/>
+          <w:noProof/>
           <w:sz w:val="30"/>
           <w:szCs w:val="30"/>
         </w:rPr>
@@ -660,7 +870,7 @@
                     <pic:cNvPicPr/>
                   </pic:nvPicPr>
                   <pic:blipFill>
-                    <a:blip r:embed="rId12"/>
+                    <a:blip r:embed="rId13"/>
                     <a:stretch>
                       <a:fillRect/>
                     </a:stretch>
@@ -727,7 +937,6 @@
           <w:sz w:val="30"/>
           <w:szCs w:val="30"/>
         </w:rPr>
-        <w:lastRenderedPageBreak/>
         <w:t>Q2.d</w:t>
       </w:r>
     </w:p>
@@ -744,6 +953,7 @@
         <w:rPr>
           <w:b/>
           <w:bCs/>
+          <w:noProof/>
           <w:sz w:val="30"/>
           <w:szCs w:val="30"/>
         </w:rPr>
@@ -763,7 +973,7 @@
                     <pic:cNvPicPr/>
                   </pic:nvPicPr>
                   <pic:blipFill>
-                    <a:blip r:embed="rId12"/>
+                    <a:blip r:embed="rId13"/>
                     <a:stretch>
                       <a:fillRect/>
                     </a:stretch>
@@ -803,13 +1013,44 @@
           <w:szCs w:val="30"/>
         </w:rPr>
       </w:pPr>
-      <w:r>
-        <w:rPr>
-          <w:b/>
-          <w:bCs/>
-          <w:sz w:val="30"/>
-          <w:szCs w:val="30"/>
-        </w:rPr>
+    </w:p>
+    <w:p>
+      <w:pPr>
+        <w:rPr>
+          <w:b/>
+          <w:bCs/>
+          <w:sz w:val="30"/>
+          <w:szCs w:val="30"/>
+        </w:rPr>
+      </w:pPr>
+    </w:p>
+    <w:p>
+      <w:pPr>
+        <w:rPr>
+          <w:b/>
+          <w:bCs/>
+          <w:sz w:val="30"/>
+          <w:szCs w:val="30"/>
+        </w:rPr>
+      </w:pPr>
+    </w:p>
+    <w:p>
+      <w:pPr>
+        <w:rPr>
+          <w:b/>
+          <w:bCs/>
+          <w:sz w:val="30"/>
+          <w:szCs w:val="30"/>
+        </w:rPr>
+      </w:pPr>
+      <w:r>
+        <w:rPr>
+          <w:b/>
+          <w:bCs/>
+          <w:sz w:val="30"/>
+          <w:szCs w:val="30"/>
+        </w:rPr>
+        <w:lastRenderedPageBreak/>
         <w:t>Question 3</w:t>
       </w:r>
     </w:p>
@@ -846,7 +1087,7 @@
                     <pic:cNvPicPr/>
                   </pic:nvPicPr>
                   <pic:blipFill>
-                    <a:blip r:embed="rId13"/>
+                    <a:blip r:embed="rId14"/>
                     <a:stretch>
                       <a:fillRect/>
                     </a:stretch>
@@ -899,6 +1140,7 @@
         <w:rPr>
           <w:b/>
           <w:bCs/>
+          <w:noProof/>
           <w:sz w:val="30"/>
           <w:szCs w:val="30"/>
         </w:rPr>
@@ -918,7 +1160,7 @@
                     <pic:cNvPicPr/>
                   </pic:nvPicPr>
                   <pic:blipFill>
-                    <a:blip r:embed="rId14"/>
+                    <a:blip r:embed="rId15"/>
                     <a:stretch>
                       <a:fillRect/>
                     </a:stretch>

</xml_diff>